<commit_message>
deleting eml attempt, testing code
</commit_message>
<xml_diff>
--- a/Paper_D2.docx
+++ b/Paper_D2.docx
@@ -12,6 +12,7 @@
           <w:szCs w:val="24"/>
         </w:rPr>
       </w:pPr>
+      <w:bookmarkStart w:id="0" w:name="_GoBack"/>
       <w:r>
         <w:rPr>
           <w:b/>
@@ -21,6 +22,7 @@
         <w:t>Divergent responses of soil AOA and AOB to drought in rewetted fen peatlands</w:t>
       </w:r>
     </w:p>
+    <w:bookmarkEnd w:id="0"/>
     <w:p>
       <w:pPr>
         <w:spacing w:line="480" w:lineRule="auto"/>
@@ -255,7 +257,21 @@
           <w:sz w:val="24"/>
           <w:szCs w:val="24"/>
         </w:rPr>
-        <w:t xml:space="preserve">numbers in both DNA and RNA samples from the soil at time points throughout a drought cycle. These results are supported by metatranscriptome analysis and phylogenetic-based clade assignment of AOA ASVs. Shifts in nitrifying communities were found to correlate with overall site hydrological stability, with AOB outnumbering AOA at both sites. Both AOB and AOB increased at the PW site during the drought, following a decrease in nitrogen fixation gene expression after drought onset and preceding an increase in ANRA-associated genes at the end of the drought cycle. In contrast, CW AOA and AOB showed limited dynamism in response to drought. The feedbacks between water table stability, drought and the prevalence of ammonia oxidation functional genes is crucial to understand how novel rewetted fen ecosystems will respond to climate change, as well as how these conditions will further affect the quality of the peat substrate and microbial-driven nutrient cycling. </w:t>
+        <w:t>numbers in both DNA and RNA samples from the soil at time points throughout a drought cycle. These results are supported by metatranscriptome analysis and phylogenetic-based clade assignment of AOA ASVs. Shifts in nitrifying communities were found to correlate with overall site hydrological stability, with AOB outnumbering AOA at both sites. Both AO</w:t>
+      </w:r>
+      <w:r>
+        <w:rPr>
+          <w:sz w:val="24"/>
+          <w:szCs w:val="24"/>
+        </w:rPr>
+        <w:t>A</w:t>
+      </w:r>
+      <w:r>
+        <w:rPr>
+          <w:sz w:val="24"/>
+          <w:szCs w:val="24"/>
+        </w:rPr>
+        <w:t xml:space="preserve"> and AOB increased at the PW site during the drought, following a decrease in nitrogen fixation gene expression after drought onset and preceding an increase in ANRA-associated genes at the end of the drought cycle. In contrast, CW AOA and AOB showed limited dynamism in response to drought. The feedbacks between water table stability, drought and the prevalence of ammonia oxidation functional genes is crucial to understand how novel rewetted fen ecosystems will respond to climate change, as well as how these conditions will further affect the quality of the peat substrate and microbial-driven nutrient cycling. </w:t>
       </w:r>
       <w:r>
         <w:rPr>
@@ -2417,10 +2433,10 @@
           <w:szCs w:val="24"/>
         </w:rPr>
       </w:pPr>
-      <w:bookmarkStart w:id="0" w:name="_15lhibsf1fxw" w:colFirst="0" w:colLast="0"/>
-      <w:bookmarkStart w:id="1" w:name="_ld4uyrza8krj" w:colFirst="0" w:colLast="0"/>
-      <w:bookmarkEnd w:id="0"/>
+      <w:bookmarkStart w:id="1" w:name="_15lhibsf1fxw" w:colFirst="0" w:colLast="0"/>
+      <w:bookmarkStart w:id="2" w:name="_ld4uyrza8krj" w:colFirst="0" w:colLast="0"/>
       <w:bookmarkEnd w:id="1"/>
+      <w:bookmarkEnd w:id="2"/>
       <w:r>
         <w:rPr>
           <w:sz w:val="24"/>
@@ -2515,8 +2531,8 @@
         </w:rPr>
         <w:t>. Additional data on regional precipitation and temperature were accessed on 31.03.2022 from the Deutscher Wetterdienst at weather station 1757 in Greifswald (54.0962, 13.4057). Information on soil moisture and physicochemical measurements is included in the supplementary information.</w:t>
       </w:r>
-      <w:bookmarkStart w:id="2" w:name="_lg3lnejwpcqo" w:colFirst="0" w:colLast="0"/>
-      <w:bookmarkEnd w:id="2"/>
+      <w:bookmarkStart w:id="3" w:name="_lg3lnejwpcqo" w:colFirst="0" w:colLast="0"/>
+      <w:bookmarkEnd w:id="3"/>
     </w:p>
     <w:p>
       <w:pPr>
@@ -3271,8 +3287,8 @@
           <w:szCs w:val="24"/>
         </w:rPr>
       </w:pPr>
-      <w:bookmarkStart w:id="3" w:name="_yp3phgn5qiw3" w:colFirst="0" w:colLast="0"/>
-      <w:bookmarkEnd w:id="3"/>
+      <w:bookmarkStart w:id="4" w:name="_yp3phgn5qiw3" w:colFirst="0" w:colLast="0"/>
+      <w:bookmarkEnd w:id="4"/>
       <w:r>
         <w:rPr>
           <w:sz w:val="24"/>
@@ -3789,8 +3805,8 @@
         </w:rPr>
         <w:t xml:space="preserve">. </w:t>
       </w:r>
-      <w:bookmarkStart w:id="4" w:name="_xxgxrit529f7" w:colFirst="0" w:colLast="0"/>
-      <w:bookmarkEnd w:id="4"/>
+      <w:bookmarkStart w:id="5" w:name="_xxgxrit529f7" w:colFirst="0" w:colLast="0"/>
+      <w:bookmarkEnd w:id="5"/>
     </w:p>
     <w:p>
       <w:pPr>
@@ -4776,8 +4792,8 @@
         </w:tc>
       </w:tr>
     </w:tbl>
-    <w:bookmarkStart w:id="5" w:name="_z1v8aulsadua" w:colFirst="0" w:colLast="0"/>
-    <w:bookmarkEnd w:id="5"/>
+    <w:bookmarkStart w:id="6" w:name="_z1v8aulsadua" w:colFirst="0" w:colLast="0"/>
+    <w:bookmarkEnd w:id="6"/>
     <w:p>
       <w:pPr>
         <w:spacing w:before="240" w:after="240" w:line="480" w:lineRule="auto"/>
@@ -5511,8 +5527,8 @@
         </w:rPr>
         <w:fldChar w:fldCharType="end"/>
       </w:r>
-      <w:bookmarkStart w:id="6" w:name="_71o1rgr5c5bx" w:colFirst="0" w:colLast="0"/>
-      <w:bookmarkEnd w:id="6"/>
+      <w:bookmarkStart w:id="7" w:name="_71o1rgr5c5bx" w:colFirst="0" w:colLast="0"/>
+      <w:bookmarkEnd w:id="7"/>
     </w:p>
     <w:p>
       <w:pPr>
@@ -5558,8 +5574,8 @@
         </w:rPr>
         <w:t>3.1 Defining drought periods</w:t>
       </w:r>
-      <w:bookmarkStart w:id="7" w:name="_kmty8j48pbm2" w:colFirst="0" w:colLast="0"/>
-      <w:bookmarkEnd w:id="7"/>
+      <w:bookmarkStart w:id="8" w:name="_kmty8j48pbm2" w:colFirst="0" w:colLast="0"/>
+      <w:bookmarkEnd w:id="8"/>
     </w:p>
     <w:p>
       <w:pPr>
@@ -5908,8 +5924,8 @@
         </w:rPr>
         <w:t>bundance of AOA and AOB via qPC</w:t>
       </w:r>
-      <w:bookmarkStart w:id="8" w:name="_g03oy7tdspvp" w:colFirst="0" w:colLast="0"/>
-      <w:bookmarkEnd w:id="8"/>
+      <w:bookmarkStart w:id="9" w:name="_g03oy7tdspvp" w:colFirst="0" w:colLast="0"/>
+      <w:bookmarkEnd w:id="9"/>
       <w:r>
         <w:rPr>
           <w:b/>
@@ -6971,8 +6987,8 @@
         </w:rPr>
         <w:t xml:space="preserve"> Metatranscriptomes and AOA Phylogeny</w:t>
       </w:r>
-      <w:bookmarkStart w:id="9" w:name="_94ilf3in5tsk" w:colFirst="0" w:colLast="0"/>
-      <w:bookmarkEnd w:id="9"/>
+      <w:bookmarkStart w:id="10" w:name="_94ilf3in5tsk" w:colFirst="0" w:colLast="0"/>
+      <w:bookmarkEnd w:id="10"/>
     </w:p>
     <w:p>
       <w:pPr>
@@ -8042,8 +8058,8 @@
         </w:rPr>
         <w:t>the phylogenetic tree.</w:t>
       </w:r>
-      <w:bookmarkStart w:id="10" w:name="_am0m3rlp6om6" w:colFirst="0" w:colLast="0"/>
-      <w:bookmarkEnd w:id="10"/>
+      <w:bookmarkStart w:id="11" w:name="_am0m3rlp6om6" w:colFirst="0" w:colLast="0"/>
+      <w:bookmarkEnd w:id="11"/>
       <w:r>
         <w:rPr>
           <w:noProof/>
@@ -8085,10 +8101,10 @@
         </w:rPr>
         <w:t>. Average absolute abundance of AOA clades at each location throughout the 2018 drought cycle. Absolute abundance of the respective clades for each site and time point is from 16S rRNA metagenome OTUs (i.e. relative abundance) multiplied by the total DNA copies per gram dry weight soil to calculate absolute abundance. Clade assignments are from the phylogenetic tree constructed with the amoA database described above (Fig. 5).</w:t>
       </w:r>
-      <w:bookmarkStart w:id="11" w:name="_92e5ntbgke9p" w:colFirst="0" w:colLast="0"/>
-      <w:bookmarkStart w:id="12" w:name="_x31rqw6spn5d" w:colFirst="0" w:colLast="0"/>
-      <w:bookmarkEnd w:id="11"/>
+      <w:bookmarkStart w:id="12" w:name="_92e5ntbgke9p" w:colFirst="0" w:colLast="0"/>
+      <w:bookmarkStart w:id="13" w:name="_x31rqw6spn5d" w:colFirst="0" w:colLast="0"/>
       <w:bookmarkEnd w:id="12"/>
+      <w:bookmarkEnd w:id="13"/>
       <w:r>
         <w:rPr>
           <w:i/>
@@ -11173,16 +11189,7 @@
           <w:sz w:val="24"/>
           <w:szCs w:val="24"/>
         </w:rPr>
-        <w:t xml:space="preserve"> to hydrological perturbation. As temperate fens are increasingly impacted by drought conditions in the near future, it is crucial to consider the hydrological stable state of restored fen landscapes and its relationship to nutrient cycling functions such as ammonia oxidation. These feedb</w:t>
-      </w:r>
-      <w:bookmarkStart w:id="13" w:name="_GoBack"/>
-      <w:bookmarkEnd w:id="13"/>
-      <w:r>
-        <w:rPr>
-          <w:sz w:val="24"/>
-          <w:szCs w:val="24"/>
-        </w:rPr>
-        <w:t xml:space="preserve">acks will determine the quality of the peat substrate and nutrient load in subsequent post-drought rewetting, mimicking on a shorter time scale the draining-rewetting process that is key to global peatland viability. </w:t>
+        <w:t xml:space="preserve"> to hydrological perturbation. As temperate fens are increasingly impacted by drought conditions in the near future, it is crucial to consider the hydrological stable state of restored fen landscapes and its relationship to nutrient cycling functions such as ammonia oxidation. These feedbacks will determine the quality of the peat substrate and nutrient load in subsequent post-drought rewetting, mimicking on a shorter time scale the draining-rewetting process that is key to global peatland viability. </w:t>
       </w:r>
     </w:p>
     <w:p>
@@ -16378,7 +16385,7 @@
 </file>
 
 <file path=customXml/itemProps1.xml><?xml version="1.0" encoding="utf-8"?>
-<ds:datastoreItem xmlns:ds="http://schemas.openxmlformats.org/officeDocument/2006/customXml" ds:itemID="{5DCA08F9-F6DE-4052-B66D-FFFEC193FE4E}">
+<ds:datastoreItem xmlns:ds="http://schemas.openxmlformats.org/officeDocument/2006/customXml" ds:itemID="{07E79081-9687-43FA-AE00-F54C147B50FD}">
   <ds:schemaRefs>
     <ds:schemaRef ds:uri="http://schemas.openxmlformats.org/officeDocument/2006/bibliography"/>
   </ds:schemaRefs>

</xml_diff>